<commit_message>
Made changes to src files and created nav bar and upper fold
</commit_message>
<xml_diff>
--- a/docs/Code Review.docx
+++ b/docs/Code Review.docx
@@ -3,10 +3,568 @@
 <w:document xmlns:wpc="http://schemas.microsoft.com/office/word/2010/wordprocessingCanvas" xmlns:cx="http://schemas.microsoft.com/office/drawing/2014/chartex" xmlns:cx1="http://schemas.microsoft.com/office/drawing/2015/9/8/chartex" xmlns:cx2="http://schemas.microsoft.com/office/drawing/2015/10/21/chartex" xmlns:cx3="http://schemas.microsoft.com/office/drawing/2016/5/9/chartex" xmlns:cx4="http://schemas.microsoft.com/office/drawing/2016/5/10/chartex" xmlns:cx5="http://schemas.microsoft.com/office/drawing/2016/5/11/chartex" xmlns:cx6="http://schemas.microsoft.com/office/drawing/2016/5/12/chartex" xmlns:cx7="http://schemas.microsoft.com/office/drawing/2016/5/13/chartex" xmlns:cx8="http://schemas.microsoft.com/office/drawing/2016/5/14/chartex" xmlns:mc="http://schemas.openxmlformats.org/markup-compatibility/2006" xmlns:aink="http://schemas.microsoft.com/office/drawing/2016/ink" xmlns:am3d="http://schemas.microsoft.com/office/drawing/2017/model3d" xmlns:o="urn:schemas-microsoft-com:office:office" xmlns:oel="http://schemas.microsoft.com/office/2019/extlst" xmlns:r="http://schemas.openxmlformats.org/officeDocument/2006/relationships" xmlns:m="http://schemas.openxmlformats.org/officeDocument/2006/math" xmlns:v="urn:schemas-microsoft-com:vml" xmlns:wp14="http://schemas.microsoft.com/office/word/2010/wordprocessingDrawing" xmlns:wp="http://schemas.openxmlformats.org/drawingml/2006/wordprocessingDrawing" xmlns:w10="urn:schemas-microsoft-com:office:word" xmlns:w="http://schemas.openxmlformats.org/wordprocessingml/2006/main" xmlns:w14="http://schemas.microsoft.com/office/word/2010/wordml" xmlns:w15="http://schemas.microsoft.com/office/word/2012/wordml" xmlns:w16cex="http://schemas.microsoft.com/office/word/2018/wordml/cex" xmlns:w16cid="http://schemas.microsoft.com/office/word/2016/wordml/cid" xmlns:w16="http://schemas.microsoft.com/office/word/2018/wordml" xmlns:w16sdtdh="http://schemas.microsoft.com/office/word/2020/wordml/sdtdatahash" xmlns:w16se="http://schemas.microsoft.com/office/word/2015/wordml/symex" xmlns:wpg="http://schemas.microsoft.com/office/word/2010/wordprocessingGroup" xmlns:wpi="http://schemas.microsoft.com/office/word/2010/wordprocessingInk" xmlns:wne="http://schemas.microsoft.com/office/word/2006/wordml" xmlns:wps="http://schemas.microsoft.com/office/word/2010/wordprocessingShape" mc:Ignorable="w14 w15 w16se w16cid w16 w16cex w16sdtdh wp14">
   <w:body>
     <w:p>
-      <w:r>
+      <w:pPr>
+        <w:rPr>
+          <w:b/>
+          <w:bCs/>
+          <w:sz w:val="40"/>
+          <w:szCs w:val="40"/>
+        </w:rPr>
+      </w:pPr>
+      <w:r>
+        <w:rPr>
+          <w:b/>
+          <w:bCs/>
+          <w:sz w:val="40"/>
+          <w:szCs w:val="40"/>
+        </w:rPr>
         <w:t>Code Review:</w:t>
       </w:r>
     </w:p>
+    <w:p>
+      <w:pPr>
+        <w:rPr>
+          <w:b/>
+          <w:bCs/>
+        </w:rPr>
+      </w:pPr>
+      <w:r>
+        <w:rPr>
+          <w:b/>
+          <w:bCs/>
+        </w:rPr>
+        <w:t xml:space="preserve">Code </w:t>
+      </w:r>
+      <w:proofErr w:type="gramStart"/>
+      <w:r>
+        <w:rPr>
+          <w:b/>
+          <w:bCs/>
+        </w:rPr>
+        <w:t>1:-</w:t>
+      </w:r>
+      <w:proofErr w:type="gramEnd"/>
+    </w:p>
+    <w:p>
+      <w:r>
+        <w:rPr>
+          <w:b/>
+          <w:bCs/>
+        </w:rPr>
+        <w:tab/>
+      </w:r>
+      <w:r>
+        <w:t xml:space="preserve">The format of my navigation bar is extremely primitive and can greatly be improved through </w:t>
+      </w:r>
+      <w:r>
+        <w:t>CSS</w:t>
+      </w:r>
+      <w:r>
+        <w:t>.</w:t>
+      </w:r>
+    </w:p>
+    <w:p>
+      <w:r>
+        <w:t>Previous code snippet-</w:t>
+      </w:r>
+    </w:p>
+    <w:p>
+      <w:r>
+        <w:drawing>
+          <wp:inline distT="0" distB="0" distL="0" distR="0" wp14:anchorId="1467AD25" wp14:editId="4877EBCD">
+            <wp:extent cx="5952226" cy="1454989"/>
+            <wp:effectExtent l="0" t="0" r="0" b="0"/>
+            <wp:docPr id="3" name="Picture 3" descr="Text&#10;&#10;Description automatically generated"/>
+            <wp:cNvGraphicFramePr>
+              <a:graphicFrameLocks xmlns:a="http://schemas.openxmlformats.org/drawingml/2006/main" noChangeAspect="1"/>
+            </wp:cNvGraphicFramePr>
+            <a:graphic xmlns:a="http://schemas.openxmlformats.org/drawingml/2006/main">
+              <a:graphicData uri="http://schemas.openxmlformats.org/drawingml/2006/picture">
+                <pic:pic xmlns:pic="http://schemas.openxmlformats.org/drawingml/2006/picture">
+                  <pic:nvPicPr>
+                    <pic:cNvPr id="3" name="Picture 3" descr="Text&#10;&#10;Description automatically generated"/>
+                    <pic:cNvPicPr/>
+                  </pic:nvPicPr>
+                  <pic:blipFill>
+                    <a:blip r:embed="rId4"/>
+                    <a:stretch>
+                      <a:fillRect/>
+                    </a:stretch>
+                  </pic:blipFill>
+                  <pic:spPr>
+                    <a:xfrm>
+                      <a:off x="0" y="0"/>
+                      <a:ext cx="5990260" cy="1464286"/>
+                    </a:xfrm>
+                    <a:prstGeom prst="rect">
+                      <a:avLst/>
+                    </a:prstGeom>
+                  </pic:spPr>
+                </pic:pic>
+              </a:graphicData>
+            </a:graphic>
+          </wp:inline>
+        </w:drawing>
+      </w:r>
+    </w:p>
+    <w:p>
+      <w:r>
+        <w:t>Current outcome-</w:t>
+      </w:r>
+    </w:p>
+    <w:p>
+      <w:r>
+        <w:drawing>
+          <wp:inline distT="0" distB="0" distL="0" distR="0" wp14:anchorId="655C8017" wp14:editId="62D5CA45">
+            <wp:extent cx="5943600" cy="699135"/>
+            <wp:effectExtent l="0" t="0" r="0" b="5715"/>
+            <wp:docPr id="5" name="Picture 5"/>
+            <wp:cNvGraphicFramePr>
+              <a:graphicFrameLocks xmlns:a="http://schemas.openxmlformats.org/drawingml/2006/main" noChangeAspect="1"/>
+            </wp:cNvGraphicFramePr>
+            <a:graphic xmlns:a="http://schemas.openxmlformats.org/drawingml/2006/main">
+              <a:graphicData uri="http://schemas.openxmlformats.org/drawingml/2006/picture">
+                <pic:pic xmlns:pic="http://schemas.openxmlformats.org/drawingml/2006/picture">
+                  <pic:nvPicPr>
+                    <pic:cNvPr id="1" name=""/>
+                    <pic:cNvPicPr/>
+                  </pic:nvPicPr>
+                  <pic:blipFill>
+                    <a:blip r:embed="rId5"/>
+                    <a:stretch>
+                      <a:fillRect/>
+                    </a:stretch>
+                  </pic:blipFill>
+                  <pic:spPr>
+                    <a:xfrm>
+                      <a:off x="0" y="0"/>
+                      <a:ext cx="5943600" cy="699135"/>
+                    </a:xfrm>
+                    <a:prstGeom prst="rect">
+                      <a:avLst/>
+                    </a:prstGeom>
+                  </pic:spPr>
+                </pic:pic>
+              </a:graphicData>
+            </a:graphic>
+          </wp:inline>
+        </w:drawing>
+      </w:r>
+    </w:p>
+    <w:p>
+      <w:r>
+        <w:t>Desired outcome-</w:t>
+      </w:r>
+    </w:p>
+    <w:p>
+      <w:pPr>
+        <w:ind w:firstLine="720"/>
+      </w:pPr>
+      <w:r>
+        <w:t xml:space="preserve">I wanted to improve the structure of my top navigation bar by formatting it correctly and making it </w:t>
+      </w:r>
+      <w:r>
+        <w:t>static</w:t>
+      </w:r>
+      <w:r>
+        <w:t xml:space="preserve"> so that it</w:t>
+      </w:r>
+      <w:r>
+        <w:t xml:space="preserve"> doesn’t</w:t>
+      </w:r>
+      <w:r>
+        <w:t xml:space="preserve"> scroll down with the page.</w:t>
+      </w:r>
+      <w:r>
+        <w:t xml:space="preserve"> I also</w:t>
+      </w:r>
+      <w:r>
+        <w:t xml:space="preserve"> wanted it to be transparent on the homepage to allow the image in the back be visible.</w:t>
+      </w:r>
+    </w:p>
+    <w:p>
+      <w:r>
+        <w:t>New code snippet-</w:t>
+      </w:r>
+    </w:p>
+    <w:p>
+      <w:r>
+        <w:t>The new code snippet doesn’t contain any changes in the html code but includes an entirely new section of CSS code.</w:t>
+      </w:r>
+    </w:p>
+    <w:p>
+      <w:r>
+        <w:drawing>
+          <wp:inline distT="0" distB="0" distL="0" distR="0" wp14:anchorId="161597A7" wp14:editId="55678D6D">
+            <wp:extent cx="5943600" cy="1452767"/>
+            <wp:effectExtent l="0" t="0" r="0" b="0"/>
+            <wp:docPr id="8" name="Picture 8" descr="Text&#10;&#10;Description automatically generated"/>
+            <wp:cNvGraphicFramePr>
+              <a:graphicFrameLocks xmlns:a="http://schemas.openxmlformats.org/drawingml/2006/main" noChangeAspect="1"/>
+            </wp:cNvGraphicFramePr>
+            <a:graphic xmlns:a="http://schemas.openxmlformats.org/drawingml/2006/main">
+              <a:graphicData uri="http://schemas.openxmlformats.org/drawingml/2006/picture">
+                <pic:pic xmlns:pic="http://schemas.openxmlformats.org/drawingml/2006/picture">
+                  <pic:nvPicPr>
+                    <pic:cNvPr id="3" name="Picture 3" descr="Text&#10;&#10;Description automatically generated"/>
+                    <pic:cNvPicPr/>
+                  </pic:nvPicPr>
+                  <pic:blipFill>
+                    <a:blip r:embed="rId4"/>
+                    <a:stretch>
+                      <a:fillRect/>
+                    </a:stretch>
+                  </pic:blipFill>
+                  <pic:spPr>
+                    <a:xfrm>
+                      <a:off x="0" y="0"/>
+                      <a:ext cx="5943600" cy="1452767"/>
+                    </a:xfrm>
+                    <a:prstGeom prst="rect">
+                      <a:avLst/>
+                    </a:prstGeom>
+                  </pic:spPr>
+                </pic:pic>
+              </a:graphicData>
+            </a:graphic>
+          </wp:inline>
+        </w:drawing>
+      </w:r>
+    </w:p>
+    <w:p>
+      <w:r>
+        <w:lastRenderedPageBreak/>
+        <w:drawing>
+          <wp:inline distT="0" distB="0" distL="0" distR="0" wp14:anchorId="6A5B02BC" wp14:editId="12A7D0C9">
+            <wp:extent cx="2225233" cy="4709568"/>
+            <wp:effectExtent l="0" t="0" r="3810" b="0"/>
+            <wp:docPr id="7" name="Picture 7" descr="A screenshot of a computer&#10;&#10;Description automatically generated with medium confidence"/>
+            <wp:cNvGraphicFramePr>
+              <a:graphicFrameLocks xmlns:a="http://schemas.openxmlformats.org/drawingml/2006/main" noChangeAspect="1"/>
+            </wp:cNvGraphicFramePr>
+            <a:graphic xmlns:a="http://schemas.openxmlformats.org/drawingml/2006/main">
+              <a:graphicData uri="http://schemas.openxmlformats.org/drawingml/2006/picture">
+                <pic:pic xmlns:pic="http://schemas.openxmlformats.org/drawingml/2006/picture">
+                  <pic:nvPicPr>
+                    <pic:cNvPr id="7" name="Picture 7" descr="A screenshot of a computer&#10;&#10;Description automatically generated with medium confidence"/>
+                    <pic:cNvPicPr/>
+                  </pic:nvPicPr>
+                  <pic:blipFill>
+                    <a:blip r:embed="rId6"/>
+                    <a:stretch>
+                      <a:fillRect/>
+                    </a:stretch>
+                  </pic:blipFill>
+                  <pic:spPr>
+                    <a:xfrm>
+                      <a:off x="0" y="0"/>
+                      <a:ext cx="2225233" cy="4709568"/>
+                    </a:xfrm>
+                    <a:prstGeom prst="rect">
+                      <a:avLst/>
+                    </a:prstGeom>
+                  </pic:spPr>
+                </pic:pic>
+              </a:graphicData>
+            </a:graphic>
+          </wp:inline>
+        </w:drawing>
+      </w:r>
+    </w:p>
+    <w:p>
+      <w:r>
+        <w:t>Update outcome-</w:t>
+      </w:r>
+    </w:p>
+    <w:p>
+      <w:r>
+        <w:drawing>
+          <wp:inline distT="0" distB="0" distL="0" distR="0" wp14:anchorId="1D01EA72" wp14:editId="72C84F5C">
+            <wp:extent cx="5943600" cy="581660"/>
+            <wp:effectExtent l="0" t="0" r="0" b="8890"/>
+            <wp:docPr id="6" name="Picture 6"/>
+            <wp:cNvGraphicFramePr>
+              <a:graphicFrameLocks xmlns:a="http://schemas.openxmlformats.org/drawingml/2006/main" noChangeAspect="1"/>
+            </wp:cNvGraphicFramePr>
+            <a:graphic xmlns:a="http://schemas.openxmlformats.org/drawingml/2006/main">
+              <a:graphicData uri="http://schemas.openxmlformats.org/drawingml/2006/picture">
+                <pic:pic xmlns:pic="http://schemas.openxmlformats.org/drawingml/2006/picture">
+                  <pic:nvPicPr>
+                    <pic:cNvPr id="1" name=""/>
+                    <pic:cNvPicPr/>
+                  </pic:nvPicPr>
+                  <pic:blipFill>
+                    <a:blip r:embed="rId7"/>
+                    <a:stretch>
+                      <a:fillRect/>
+                    </a:stretch>
+                  </pic:blipFill>
+                  <pic:spPr>
+                    <a:xfrm>
+                      <a:off x="0" y="0"/>
+                      <a:ext cx="5943600" cy="581660"/>
+                    </a:xfrm>
+                    <a:prstGeom prst="rect">
+                      <a:avLst/>
+                    </a:prstGeom>
+                  </pic:spPr>
+                </pic:pic>
+              </a:graphicData>
+            </a:graphic>
+          </wp:inline>
+        </w:drawing>
+      </w:r>
+    </w:p>
+    <w:p/>
+    <w:p>
+      <w:pPr>
+        <w:rPr>
+          <w:b/>
+          <w:bCs/>
+        </w:rPr>
+      </w:pPr>
+      <w:r>
+        <w:rPr>
+          <w:b/>
+          <w:bCs/>
+        </w:rPr>
+        <w:t xml:space="preserve">Code </w:t>
+      </w:r>
+      <w:proofErr w:type="gramStart"/>
+      <w:r>
+        <w:rPr>
+          <w:b/>
+          <w:bCs/>
+        </w:rPr>
+        <w:t>2</w:t>
+      </w:r>
+      <w:r>
+        <w:rPr>
+          <w:b/>
+          <w:bCs/>
+        </w:rPr>
+        <w:t>:-</w:t>
+      </w:r>
+      <w:proofErr w:type="gramEnd"/>
+    </w:p>
+    <w:p>
+      <w:r>
+        <w:t xml:space="preserve">The section of the upper fold region looks </w:t>
+      </w:r>
+      <w:proofErr w:type="gramStart"/>
+      <w:r>
+        <w:t>inadequate</w:t>
+      </w:r>
+      <w:proofErr w:type="gramEnd"/>
+      <w:r>
+        <w:t xml:space="preserve"> and this can be fixed with some image formatting though CSS.</w:t>
+      </w:r>
+    </w:p>
+    <w:p>
+      <w:r>
+        <w:t>Current code snippet-</w:t>
+      </w:r>
+    </w:p>
+    <w:p>
+      <w:r>
+        <w:drawing>
+          <wp:inline distT="0" distB="0" distL="0" distR="0" wp14:anchorId="14E5B9B7" wp14:editId="15450C1B">
+            <wp:extent cx="6006826" cy="681487"/>
+            <wp:effectExtent l="0" t="0" r="0" b="4445"/>
+            <wp:docPr id="1" name="Picture 1" descr="Logo&#10;&#10;Description automatically generated"/>
+            <wp:cNvGraphicFramePr>
+              <a:graphicFrameLocks xmlns:a="http://schemas.openxmlformats.org/drawingml/2006/main" noChangeAspect="1"/>
+            </wp:cNvGraphicFramePr>
+            <a:graphic xmlns:a="http://schemas.openxmlformats.org/drawingml/2006/main">
+              <a:graphicData uri="http://schemas.openxmlformats.org/drawingml/2006/picture">
+                <pic:pic xmlns:pic="http://schemas.openxmlformats.org/drawingml/2006/picture">
+                  <pic:nvPicPr>
+                    <pic:cNvPr id="1" name="Picture 1" descr="Logo&#10;&#10;Description automatically generated"/>
+                    <pic:cNvPicPr/>
+                  </pic:nvPicPr>
+                  <pic:blipFill>
+                    <a:blip r:embed="rId8"/>
+                    <a:stretch>
+                      <a:fillRect/>
+                    </a:stretch>
+                  </pic:blipFill>
+                  <pic:spPr>
+                    <a:xfrm>
+                      <a:off x="0" y="0"/>
+                      <a:ext cx="6191442" cy="702432"/>
+                    </a:xfrm>
+                    <a:prstGeom prst="rect">
+                      <a:avLst/>
+                    </a:prstGeom>
+                  </pic:spPr>
+                </pic:pic>
+              </a:graphicData>
+            </a:graphic>
+          </wp:inline>
+        </w:drawing>
+      </w:r>
+    </w:p>
+    <w:p/>
+    <w:p>
+      <w:r>
+        <w:lastRenderedPageBreak/>
+        <w:t>Current outcome-</w:t>
+      </w:r>
+    </w:p>
+    <w:p>
+      <w:r>
+        <w:drawing>
+          <wp:inline distT="0" distB="0" distL="0" distR="0" wp14:anchorId="3BECB551" wp14:editId="0A886102">
+            <wp:extent cx="5943600" cy="2715260"/>
+            <wp:effectExtent l="0" t="0" r="0" b="8890"/>
+            <wp:docPr id="9" name="Picture 9" descr="A picture containing graphical user interface&#10;&#10;Description automatically generated"/>
+            <wp:cNvGraphicFramePr>
+              <a:graphicFrameLocks xmlns:a="http://schemas.openxmlformats.org/drawingml/2006/main" noChangeAspect="1"/>
+            </wp:cNvGraphicFramePr>
+            <a:graphic xmlns:a="http://schemas.openxmlformats.org/drawingml/2006/main">
+              <a:graphicData uri="http://schemas.openxmlformats.org/drawingml/2006/picture">
+                <pic:pic xmlns:pic="http://schemas.openxmlformats.org/drawingml/2006/picture">
+                  <pic:nvPicPr>
+                    <pic:cNvPr id="9" name="Picture 9" descr="A picture containing graphical user interface&#10;&#10;Description automatically generated"/>
+                    <pic:cNvPicPr/>
+                  </pic:nvPicPr>
+                  <pic:blipFill>
+                    <a:blip r:embed="rId9"/>
+                    <a:stretch>
+                      <a:fillRect/>
+                    </a:stretch>
+                  </pic:blipFill>
+                  <pic:spPr>
+                    <a:xfrm>
+                      <a:off x="0" y="0"/>
+                      <a:ext cx="5943600" cy="2715260"/>
+                    </a:xfrm>
+                    <a:prstGeom prst="rect">
+                      <a:avLst/>
+                    </a:prstGeom>
+                  </pic:spPr>
+                </pic:pic>
+              </a:graphicData>
+            </a:graphic>
+          </wp:inline>
+        </w:drawing>
+      </w:r>
+    </w:p>
+    <w:p>
+      <w:r>
+        <w:t>Desired outcome-</w:t>
+      </w:r>
+    </w:p>
+    <w:p>
+      <w:r>
+        <w:t xml:space="preserve">I need the text on the bottom to be aligned towards the middle of the image, and I need to it to be in white </w:t>
+      </w:r>
+      <w:r>
+        <w:t>to create good contrast.</w:t>
+      </w:r>
+      <w:r>
+        <w:t xml:space="preserve"> I also need the image to cover the entire viewport.</w:t>
+      </w:r>
+    </w:p>
+    <w:p>
+      <w:r>
+        <w:t>New code section:</w:t>
+      </w:r>
+    </w:p>
+    <w:p>
+      <w:r>
+        <w:t>The new code snippet doesn’t contain any changes in the html code but includes an entirely new section of CSS code.</w:t>
+      </w:r>
+    </w:p>
+    <w:p>
+      <w:r>
+        <w:drawing>
+          <wp:inline distT="0" distB="0" distL="0" distR="0" wp14:anchorId="14A62D00" wp14:editId="147016DC">
+            <wp:extent cx="5943600" cy="2234565"/>
+            <wp:effectExtent l="0" t="0" r="0" b="0"/>
+            <wp:docPr id="11" name="Picture 11" descr="A picture containing background pattern&#10;&#10;Description automatically generated"/>
+            <wp:cNvGraphicFramePr>
+              <a:graphicFrameLocks xmlns:a="http://schemas.openxmlformats.org/drawingml/2006/main" noChangeAspect="1"/>
+            </wp:cNvGraphicFramePr>
+            <a:graphic xmlns:a="http://schemas.openxmlformats.org/drawingml/2006/main">
+              <a:graphicData uri="http://schemas.openxmlformats.org/drawingml/2006/picture">
+                <pic:pic xmlns:pic="http://schemas.openxmlformats.org/drawingml/2006/picture">
+                  <pic:nvPicPr>
+                    <pic:cNvPr id="11" name="Picture 11" descr="A picture containing background pattern&#10;&#10;Description automatically generated"/>
+                    <pic:cNvPicPr/>
+                  </pic:nvPicPr>
+                  <pic:blipFill>
+                    <a:blip r:embed="rId10"/>
+                    <a:stretch>
+                      <a:fillRect/>
+                    </a:stretch>
+                  </pic:blipFill>
+                  <pic:spPr>
+                    <a:xfrm>
+                      <a:off x="0" y="0"/>
+                      <a:ext cx="5943600" cy="2234565"/>
+                    </a:xfrm>
+                    <a:prstGeom prst="rect">
+                      <a:avLst/>
+                    </a:prstGeom>
+                  </pic:spPr>
+                </pic:pic>
+              </a:graphicData>
+            </a:graphic>
+          </wp:inline>
+        </w:drawing>
+      </w:r>
+    </w:p>
+    <w:p/>
+    <w:p/>
+    <w:p/>
+    <w:p/>
+    <w:p>
+      <w:r>
+        <w:lastRenderedPageBreak/>
+        <w:t>Updated outcome-</w:t>
+      </w:r>
+    </w:p>
+    <w:p>
+      <w:r>
+        <w:drawing>
+          <wp:inline distT="0" distB="0" distL="0" distR="0" wp14:anchorId="6816FA5D" wp14:editId="25D2F742">
+            <wp:extent cx="5943600" cy="2716530"/>
+            <wp:effectExtent l="0" t="0" r="0" b="7620"/>
+            <wp:docPr id="10" name="Picture 10" descr="Background pattern&#10;&#10;Description automatically generated with medium confidence"/>
+            <wp:cNvGraphicFramePr>
+              <a:graphicFrameLocks xmlns:a="http://schemas.openxmlformats.org/drawingml/2006/main" noChangeAspect="1"/>
+            </wp:cNvGraphicFramePr>
+            <a:graphic xmlns:a="http://schemas.openxmlformats.org/drawingml/2006/main">
+              <a:graphicData uri="http://schemas.openxmlformats.org/drawingml/2006/picture">
+                <pic:pic xmlns:pic="http://schemas.openxmlformats.org/drawingml/2006/picture">
+                  <pic:nvPicPr>
+                    <pic:cNvPr id="10" name="Picture 10" descr="Background pattern&#10;&#10;Description automatically generated with medium confidence"/>
+                    <pic:cNvPicPr/>
+                  </pic:nvPicPr>
+                  <pic:blipFill>
+                    <a:blip r:embed="rId11"/>
+                    <a:stretch>
+                      <a:fillRect/>
+                    </a:stretch>
+                  </pic:blipFill>
+                  <pic:spPr>
+                    <a:xfrm>
+                      <a:off x="0" y="0"/>
+                      <a:ext cx="5943600" cy="2716530"/>
+                    </a:xfrm>
+                    <a:prstGeom prst="rect">
+                      <a:avLst/>
+                    </a:prstGeom>
+                  </pic:spPr>
+                </pic:pic>
+              </a:graphicData>
+            </a:graphic>
+          </wp:inline>
+        </w:drawing>
+      </w:r>
+    </w:p>
+    <w:p/>
     <w:p/>
     <w:sectPr>
       <w:pgSz w:w="12240" w:h="15840"/>

</xml_diff>

<commit_message>
Finished styling index.html with styles.css
</commit_message>
<xml_diff>
--- a/docs/Code Review.docx
+++ b/docs/Code Review.docx
@@ -70,8 +70,11 @@
     </w:p>
     <w:p>
       <w:r>
+        <w:rPr>
+          <w:noProof/>
+        </w:rPr>
         <w:drawing>
-          <wp:inline distT="0" distB="0" distL="0" distR="0" wp14:anchorId="1467AD25" wp14:editId="4877EBCD">
+          <wp:inline distT="0" distB="0" distL="0" distR="0" wp14:anchorId="744B01B9" wp14:editId="7C8DF8F6">
             <wp:extent cx="5952226" cy="1454989"/>
             <wp:effectExtent l="0" t="0" r="0" b="0"/>
             <wp:docPr id="3" name="Picture 3" descr="Text&#10;&#10;Description automatically generated"/>
@@ -114,8 +117,11 @@
     </w:p>
     <w:p>
       <w:r>
+        <w:rPr>
+          <w:noProof/>
+        </w:rPr>
         <w:drawing>
-          <wp:inline distT="0" distB="0" distL="0" distR="0" wp14:anchorId="655C8017" wp14:editId="62D5CA45">
+          <wp:inline distT="0" distB="0" distL="0" distR="0" wp14:anchorId="6D94DECA" wp14:editId="0333DB1B">
             <wp:extent cx="5943600" cy="699135"/>
             <wp:effectExtent l="0" t="0" r="0" b="5715"/>
             <wp:docPr id="5" name="Picture 5"/>
@@ -194,8 +200,11 @@
     </w:p>
     <w:p>
       <w:r>
+        <w:rPr>
+          <w:noProof/>
+        </w:rPr>
         <w:drawing>
-          <wp:inline distT="0" distB="0" distL="0" distR="0" wp14:anchorId="161597A7" wp14:editId="55678D6D">
+          <wp:inline distT="0" distB="0" distL="0" distR="0" wp14:anchorId="776947B0" wp14:editId="1CF02394">
             <wp:extent cx="5943600" cy="1452767"/>
             <wp:effectExtent l="0" t="0" r="0" b="0"/>
             <wp:docPr id="8" name="Picture 8" descr="Text&#10;&#10;Description automatically generated"/>
@@ -233,9 +242,12 @@
     </w:p>
     <w:p>
       <w:r>
+        <w:rPr>
+          <w:noProof/>
+        </w:rPr>
         <w:lastRenderedPageBreak/>
         <w:drawing>
-          <wp:inline distT="0" distB="0" distL="0" distR="0" wp14:anchorId="6A5B02BC" wp14:editId="12A7D0C9">
+          <wp:inline distT="0" distB="0" distL="0" distR="0" wp14:anchorId="439199E4" wp14:editId="43C9915A">
             <wp:extent cx="2225233" cy="4709568"/>
             <wp:effectExtent l="0" t="0" r="3810" b="0"/>
             <wp:docPr id="7" name="Picture 7" descr="A screenshot of a computer&#10;&#10;Description automatically generated with medium confidence"/>
@@ -278,8 +290,11 @@
     </w:p>
     <w:p>
       <w:r>
+        <w:rPr>
+          <w:noProof/>
+        </w:rPr>
         <w:drawing>
-          <wp:inline distT="0" distB="0" distL="0" distR="0" wp14:anchorId="1D01EA72" wp14:editId="72C84F5C">
+          <wp:inline distT="0" distB="0" distL="0" distR="0" wp14:anchorId="26D9F526" wp14:editId="129E8946">
             <wp:extent cx="5943600" cy="581660"/>
             <wp:effectExtent l="0" t="0" r="0" b="8890"/>
             <wp:docPr id="6" name="Picture 6"/>
@@ -367,8 +382,11 @@
     </w:p>
     <w:p>
       <w:r>
+        <w:rPr>
+          <w:noProof/>
+        </w:rPr>
         <w:drawing>
-          <wp:inline distT="0" distB="0" distL="0" distR="0" wp14:anchorId="14E5B9B7" wp14:editId="15450C1B">
+          <wp:inline distT="0" distB="0" distL="0" distR="0" wp14:anchorId="67050D6E" wp14:editId="47E12E58">
             <wp:extent cx="6006826" cy="681487"/>
             <wp:effectExtent l="0" t="0" r="0" b="4445"/>
             <wp:docPr id="1" name="Picture 1" descr="Logo&#10;&#10;Description automatically generated"/>
@@ -413,8 +431,11 @@
     </w:p>
     <w:p>
       <w:r>
+        <w:rPr>
+          <w:noProof/>
+        </w:rPr>
         <w:drawing>
-          <wp:inline distT="0" distB="0" distL="0" distR="0" wp14:anchorId="3BECB551" wp14:editId="0A886102">
+          <wp:inline distT="0" distB="0" distL="0" distR="0" wp14:anchorId="24BBC9B3" wp14:editId="5335A8CD">
             <wp:extent cx="5943600" cy="2715260"/>
             <wp:effectExtent l="0" t="0" r="0" b="8890"/>
             <wp:docPr id="9" name="Picture 9" descr="A picture containing graphical user interface&#10;&#10;Description automatically generated"/>
@@ -450,6 +471,7 @@
         </w:drawing>
       </w:r>
     </w:p>
+    <w:p/>
     <w:p>
       <w:r>
         <w:t>Desired outcome-</w:t>
@@ -466,9 +488,16 @@
         <w:t xml:space="preserve"> I also need the image to cover the entire viewport.</w:t>
       </w:r>
     </w:p>
-    <w:p>
-      <w:r>
-        <w:t>New code section:</w:t>
+    <w:p/>
+    <w:p>
+      <w:r>
+        <w:t>New code s</w:t>
+      </w:r>
+      <w:r>
+        <w:t>nippet</w:t>
+      </w:r>
+      <w:r>
+        <w:t>:</w:t>
       </w:r>
     </w:p>
     <w:p>
@@ -478,8 +507,11 @@
     </w:p>
     <w:p>
       <w:r>
+        <w:rPr>
+          <w:noProof/>
+        </w:rPr>
         <w:drawing>
-          <wp:inline distT="0" distB="0" distL="0" distR="0" wp14:anchorId="14A62D00" wp14:editId="147016DC">
+          <wp:inline distT="0" distB="0" distL="0" distR="0" wp14:anchorId="4C9992F8" wp14:editId="3AA80D69">
             <wp:extent cx="5943600" cy="2234565"/>
             <wp:effectExtent l="0" t="0" r="0" b="0"/>
             <wp:docPr id="11" name="Picture 11" descr="A picture containing background pattern&#10;&#10;Description automatically generated"/>
@@ -517,8 +549,6 @@
     </w:p>
     <w:p/>
     <w:p/>
-    <w:p/>
-    <w:p/>
     <w:p>
       <w:r>
         <w:lastRenderedPageBreak/>
@@ -527,8 +557,11 @@
     </w:p>
     <w:p>
       <w:r>
+        <w:rPr>
+          <w:noProof/>
+        </w:rPr>
         <w:drawing>
-          <wp:inline distT="0" distB="0" distL="0" distR="0" wp14:anchorId="6816FA5D" wp14:editId="25D2F742">
+          <wp:inline distT="0" distB="0" distL="0" distR="0" wp14:anchorId="5C173C66" wp14:editId="02750B4C">
             <wp:extent cx="5943600" cy="2716530"/>
             <wp:effectExtent l="0" t="0" r="0" b="7620"/>
             <wp:docPr id="10" name="Picture 10" descr="Background pattern&#10;&#10;Description automatically generated with medium confidence"/>
@@ -565,6 +598,142 @@
       </w:r>
     </w:p>
     <w:p/>
+    <w:p>
+      <w:pPr>
+        <w:rPr>
+          <w:b/>
+          <w:bCs/>
+        </w:rPr>
+      </w:pPr>
+      <w:r>
+        <w:rPr>
+          <w:b/>
+          <w:bCs/>
+        </w:rPr>
+        <w:t xml:space="preserve">Code </w:t>
+      </w:r>
+      <w:proofErr w:type="gramStart"/>
+      <w:r>
+        <w:rPr>
+          <w:b/>
+          <w:bCs/>
+        </w:rPr>
+        <w:t>3:-</w:t>
+      </w:r>
+      <w:proofErr w:type="gramEnd"/>
+    </w:p>
+    <w:p>
+      <w:r>
+        <w:t>The about me section in the homepage needs to be updated to fit into the look of the rest of the website. Currently it’s using the wrong font size and isn’t structured correctly.</w:t>
+      </w:r>
+    </w:p>
+    <w:p/>
+    <w:p>
+      <w:r>
+        <w:t>Current code snippet-</w:t>
+      </w:r>
+    </w:p>
+    <w:p>
+      <w:r>
+        <w:drawing>
+          <wp:inline distT="0" distB="0" distL="0" distR="0" wp14:anchorId="7E129D1E" wp14:editId="4C8005AA">
+            <wp:extent cx="6072996" cy="3079946"/>
+            <wp:effectExtent l="0" t="0" r="4445" b="6350"/>
+            <wp:docPr id="2" name="Picture 2" descr="Text&#10;&#10;Description automatically generated"/>
+            <wp:cNvGraphicFramePr>
+              <a:graphicFrameLocks xmlns:a="http://schemas.openxmlformats.org/drawingml/2006/main" noChangeAspect="1"/>
+            </wp:cNvGraphicFramePr>
+            <a:graphic xmlns:a="http://schemas.openxmlformats.org/drawingml/2006/main">
+              <a:graphicData uri="http://schemas.openxmlformats.org/drawingml/2006/picture">
+                <pic:pic xmlns:pic="http://schemas.openxmlformats.org/drawingml/2006/picture">
+                  <pic:nvPicPr>
+                    <pic:cNvPr id="2" name="Picture 2" descr="Text&#10;&#10;Description automatically generated"/>
+                    <pic:cNvPicPr/>
+                  </pic:nvPicPr>
+                  <pic:blipFill>
+                    <a:blip r:embed="rId12"/>
+                    <a:stretch>
+                      <a:fillRect/>
+                    </a:stretch>
+                  </pic:blipFill>
+                  <pic:spPr>
+                    <a:xfrm>
+                      <a:off x="0" y="0"/>
+                      <a:ext cx="6080498" cy="3083750"/>
+                    </a:xfrm>
+                    <a:prstGeom prst="rect">
+                      <a:avLst/>
+                    </a:prstGeom>
+                  </pic:spPr>
+                </pic:pic>
+              </a:graphicData>
+            </a:graphic>
+          </wp:inline>
+        </w:drawing>
+      </w:r>
+    </w:p>
+    <w:p/>
+    <w:p>
+      <w:r>
+        <w:lastRenderedPageBreak/>
+        <w:t>Current outcome-</w:t>
+      </w:r>
+    </w:p>
+    <w:p>
+      <w:r>
+        <w:drawing>
+          <wp:inline distT="0" distB="0" distL="0" distR="0" wp14:anchorId="61CE2D26" wp14:editId="7C1478CB">
+            <wp:extent cx="5943600" cy="1033780"/>
+            <wp:effectExtent l="0" t="0" r="0" b="0"/>
+            <wp:docPr id="4" name="Picture 4" descr="Graphical user interface, text, application&#10;&#10;Description automatically generated"/>
+            <wp:cNvGraphicFramePr>
+              <a:graphicFrameLocks xmlns:a="http://schemas.openxmlformats.org/drawingml/2006/main" noChangeAspect="1"/>
+            </wp:cNvGraphicFramePr>
+            <a:graphic xmlns:a="http://schemas.openxmlformats.org/drawingml/2006/main">
+              <a:graphicData uri="http://schemas.openxmlformats.org/drawingml/2006/picture">
+                <pic:pic xmlns:pic="http://schemas.openxmlformats.org/drawingml/2006/picture">
+                  <pic:nvPicPr>
+                    <pic:cNvPr id="4" name="Picture 4" descr="Graphical user interface, text, application&#10;&#10;Description automatically generated"/>
+                    <pic:cNvPicPr/>
+                  </pic:nvPicPr>
+                  <pic:blipFill>
+                    <a:blip r:embed="rId13"/>
+                    <a:stretch>
+                      <a:fillRect/>
+                    </a:stretch>
+                  </pic:blipFill>
+                  <pic:spPr>
+                    <a:xfrm>
+                      <a:off x="0" y="0"/>
+                      <a:ext cx="5943600" cy="1033780"/>
+                    </a:xfrm>
+                    <a:prstGeom prst="rect">
+                      <a:avLst/>
+                    </a:prstGeom>
+                  </pic:spPr>
+                </pic:pic>
+              </a:graphicData>
+            </a:graphic>
+          </wp:inline>
+        </w:drawing>
+      </w:r>
+    </w:p>
+    <w:p/>
+    <w:p>
+      <w:r>
+        <w:t>Desired outcome-</w:t>
+      </w:r>
+    </w:p>
+    <w:p>
+      <w:r>
+        <w:t>I want the heading to be larger than everything else and include an image as in this section. I also want the structure to be modified so that all the written content is present on the right hand side of the page.</w:t>
+      </w:r>
+    </w:p>
+    <w:p>
+      <w:r>
+        <w:t>New code snippet-</w:t>
+      </w:r>
+    </w:p>
     <w:p/>
     <w:sectPr>
       <w:pgSz w:w="12240" w:h="15840"/>

</xml_diff>

<commit_message>
projects.html, contact.html and README.txt
</commit_message>
<xml_diff>
--- a/docs/Code Review.docx
+++ b/docs/Code Review.docx
@@ -4,6 +4,7 @@
   <w:body>
     <w:p>
       <w:pPr>
+        <w:jc w:val="center"/>
         <w:rPr>
           <w:b/>
           <w:bCs/>
@@ -18,7 +19,7 @@
           <w:sz w:val="40"/>
           <w:szCs w:val="40"/>
         </w:rPr>
-        <w:t>Code Review:</w:t>
+        <w:t>Code Review</w:t>
       </w:r>
     </w:p>
     <w:p>
@@ -635,6 +636,9 @@
     </w:p>
     <w:p>
       <w:r>
+        <w:rPr>
+          <w:noProof/>
+        </w:rPr>
         <w:drawing>
           <wp:inline distT="0" distB="0" distL="0" distR="0" wp14:anchorId="7E129D1E" wp14:editId="4C8005AA">
             <wp:extent cx="6072996" cy="3079946"/>
@@ -681,6 +685,9 @@
     </w:p>
     <w:p>
       <w:r>
+        <w:rPr>
+          <w:noProof/>
+        </w:rPr>
         <w:drawing>
           <wp:inline distT="0" distB="0" distL="0" distR="0" wp14:anchorId="61CE2D26" wp14:editId="7C1478CB">
             <wp:extent cx="5943600" cy="1033780"/>
@@ -734,7 +741,603 @@
         <w:t>New code snippet-</w:t>
       </w:r>
     </w:p>
+    <w:p>
+      <w:r>
+        <w:rPr>
+          <w:noProof/>
+        </w:rPr>
+        <w:drawing>
+          <wp:inline distT="0" distB="0" distL="0" distR="0" wp14:anchorId="7383B992" wp14:editId="01EB55A0">
+            <wp:extent cx="5943600" cy="3396615"/>
+            <wp:effectExtent l="0" t="0" r="0" b="0"/>
+            <wp:docPr id="12" name="Picture 12" descr="Text&#10;&#10;Description automatically generated"/>
+            <wp:cNvGraphicFramePr>
+              <a:graphicFrameLocks xmlns:a="http://schemas.openxmlformats.org/drawingml/2006/main" noChangeAspect="1"/>
+            </wp:cNvGraphicFramePr>
+            <a:graphic xmlns:a="http://schemas.openxmlformats.org/drawingml/2006/main">
+              <a:graphicData uri="http://schemas.openxmlformats.org/drawingml/2006/picture">
+                <pic:pic xmlns:pic="http://schemas.openxmlformats.org/drawingml/2006/picture">
+                  <pic:nvPicPr>
+                    <pic:cNvPr id="12" name="Picture 12" descr="Text&#10;&#10;Description automatically generated"/>
+                    <pic:cNvPicPr/>
+                  </pic:nvPicPr>
+                  <pic:blipFill>
+                    <a:blip r:embed="rId14"/>
+                    <a:stretch>
+                      <a:fillRect/>
+                    </a:stretch>
+                  </pic:blipFill>
+                  <pic:spPr>
+                    <a:xfrm>
+                      <a:off x="0" y="0"/>
+                      <a:ext cx="5943600" cy="3396615"/>
+                    </a:xfrm>
+                    <a:prstGeom prst="rect">
+                      <a:avLst/>
+                    </a:prstGeom>
+                  </pic:spPr>
+                </pic:pic>
+              </a:graphicData>
+            </a:graphic>
+          </wp:inline>
+        </w:drawing>
+      </w:r>
+    </w:p>
+    <w:p>
+      <w:r>
+        <w:rPr>
+          <w:noProof/>
+        </w:rPr>
+        <w:lastRenderedPageBreak/>
+        <w:drawing>
+          <wp:inline distT="0" distB="0" distL="0" distR="0" wp14:anchorId="1944A561" wp14:editId="3A802977">
+            <wp:extent cx="5943600" cy="4457700"/>
+            <wp:effectExtent l="0" t="0" r="0" b="0"/>
+            <wp:docPr id="13" name="Picture 13" descr="Text&#10;&#10;Description automatically generated with medium confidence"/>
+            <wp:cNvGraphicFramePr>
+              <a:graphicFrameLocks xmlns:a="http://schemas.openxmlformats.org/drawingml/2006/main" noChangeAspect="1"/>
+            </wp:cNvGraphicFramePr>
+            <a:graphic xmlns:a="http://schemas.openxmlformats.org/drawingml/2006/main">
+              <a:graphicData uri="http://schemas.openxmlformats.org/drawingml/2006/picture">
+                <pic:pic xmlns:pic="http://schemas.openxmlformats.org/drawingml/2006/picture">
+                  <pic:nvPicPr>
+                    <pic:cNvPr id="13" name="Picture 13" descr="Text&#10;&#10;Description automatically generated with medium confidence"/>
+                    <pic:cNvPicPr/>
+                  </pic:nvPicPr>
+                  <pic:blipFill>
+                    <a:blip r:embed="rId15"/>
+                    <a:stretch>
+                      <a:fillRect/>
+                    </a:stretch>
+                  </pic:blipFill>
+                  <pic:spPr>
+                    <a:xfrm>
+                      <a:off x="0" y="0"/>
+                      <a:ext cx="5943600" cy="4457700"/>
+                    </a:xfrm>
+                    <a:prstGeom prst="rect">
+                      <a:avLst/>
+                    </a:prstGeom>
+                  </pic:spPr>
+                </pic:pic>
+              </a:graphicData>
+            </a:graphic>
+          </wp:inline>
+        </w:drawing>
+      </w:r>
+    </w:p>
     <w:p/>
+    <w:p>
+      <w:r>
+        <w:t>Updated outcome-</w:t>
+      </w:r>
+    </w:p>
+    <w:p>
+      <w:r>
+        <w:rPr>
+          <w:noProof/>
+        </w:rPr>
+        <w:drawing>
+          <wp:inline distT="0" distB="0" distL="0" distR="0" wp14:anchorId="69C3AC07" wp14:editId="04DC0223">
+            <wp:extent cx="5943600" cy="2499995"/>
+            <wp:effectExtent l="0" t="0" r="0" b="0"/>
+            <wp:docPr id="14" name="Picture 14" descr="Graphical user interface&#10;&#10;Description automatically generated"/>
+            <wp:cNvGraphicFramePr>
+              <a:graphicFrameLocks xmlns:a="http://schemas.openxmlformats.org/drawingml/2006/main" noChangeAspect="1"/>
+            </wp:cNvGraphicFramePr>
+            <a:graphic xmlns:a="http://schemas.openxmlformats.org/drawingml/2006/main">
+              <a:graphicData uri="http://schemas.openxmlformats.org/drawingml/2006/picture">
+                <pic:pic xmlns:pic="http://schemas.openxmlformats.org/drawingml/2006/picture">
+                  <pic:nvPicPr>
+                    <pic:cNvPr id="14" name="Picture 14" descr="Graphical user interface&#10;&#10;Description automatically generated"/>
+                    <pic:cNvPicPr/>
+                  </pic:nvPicPr>
+                  <pic:blipFill>
+                    <a:blip r:embed="rId16"/>
+                    <a:stretch>
+                      <a:fillRect/>
+                    </a:stretch>
+                  </pic:blipFill>
+                  <pic:spPr>
+                    <a:xfrm>
+                      <a:off x="0" y="0"/>
+                      <a:ext cx="5943600" cy="2499995"/>
+                    </a:xfrm>
+                    <a:prstGeom prst="rect">
+                      <a:avLst/>
+                    </a:prstGeom>
+                  </pic:spPr>
+                </pic:pic>
+              </a:graphicData>
+            </a:graphic>
+          </wp:inline>
+        </w:drawing>
+      </w:r>
+    </w:p>
+    <w:p/>
+    <w:p>
+      <w:r>
+        <w:lastRenderedPageBreak/>
+        <w:t xml:space="preserve">Code </w:t>
+      </w:r>
+      <w:proofErr w:type="gramStart"/>
+      <w:r>
+        <w:t>4:-</w:t>
+      </w:r>
+      <w:proofErr w:type="gramEnd"/>
+    </w:p>
+    <w:p>
+      <w:r>
+        <w:t>The footer that I created in assignment 1 is quite primitive and lacks any sort of styling.</w:t>
+      </w:r>
+    </w:p>
+    <w:p>
+      <w:r>
+        <w:t>Current code snippet-</w:t>
+      </w:r>
+    </w:p>
+    <w:p>
+      <w:r>
+        <w:rPr>
+          <w:noProof/>
+        </w:rPr>
+        <w:drawing>
+          <wp:inline distT="0" distB="0" distL="0" distR="0" wp14:anchorId="684881D7" wp14:editId="25EBBCE9">
+            <wp:extent cx="5943600" cy="1102360"/>
+            <wp:effectExtent l="0" t="0" r="0" b="2540"/>
+            <wp:docPr id="15" name="Picture 15" descr="Text&#10;&#10;Description automatically generated"/>
+            <wp:cNvGraphicFramePr>
+              <a:graphicFrameLocks xmlns:a="http://schemas.openxmlformats.org/drawingml/2006/main" noChangeAspect="1"/>
+            </wp:cNvGraphicFramePr>
+            <a:graphic xmlns:a="http://schemas.openxmlformats.org/drawingml/2006/main">
+              <a:graphicData uri="http://schemas.openxmlformats.org/drawingml/2006/picture">
+                <pic:pic xmlns:pic="http://schemas.openxmlformats.org/drawingml/2006/picture">
+                  <pic:nvPicPr>
+                    <pic:cNvPr id="15" name="Picture 15" descr="Text&#10;&#10;Description automatically generated"/>
+                    <pic:cNvPicPr/>
+                  </pic:nvPicPr>
+                  <pic:blipFill>
+                    <a:blip r:embed="rId17"/>
+                    <a:stretch>
+                      <a:fillRect/>
+                    </a:stretch>
+                  </pic:blipFill>
+                  <pic:spPr>
+                    <a:xfrm>
+                      <a:off x="0" y="0"/>
+                      <a:ext cx="5943600" cy="1102360"/>
+                    </a:xfrm>
+                    <a:prstGeom prst="rect">
+                      <a:avLst/>
+                    </a:prstGeom>
+                  </pic:spPr>
+                </pic:pic>
+              </a:graphicData>
+            </a:graphic>
+          </wp:inline>
+        </w:drawing>
+      </w:r>
+    </w:p>
+    <w:p>
+      <w:r>
+        <w:t>Current outcome</w:t>
+      </w:r>
+      <w:r>
+        <w:t>-</w:t>
+      </w:r>
+    </w:p>
+    <w:p>
+      <w:r>
+        <w:rPr>
+          <w:noProof/>
+        </w:rPr>
+        <w:drawing>
+          <wp:inline distT="0" distB="0" distL="0" distR="0" wp14:anchorId="4CBB3512" wp14:editId="30CE9C57">
+            <wp:extent cx="5943600" cy="582295"/>
+            <wp:effectExtent l="0" t="0" r="0" b="8255"/>
+            <wp:docPr id="16" name="Picture 16"/>
+            <wp:cNvGraphicFramePr>
+              <a:graphicFrameLocks xmlns:a="http://schemas.openxmlformats.org/drawingml/2006/main" noChangeAspect="1"/>
+            </wp:cNvGraphicFramePr>
+            <a:graphic xmlns:a="http://schemas.openxmlformats.org/drawingml/2006/main">
+              <a:graphicData uri="http://schemas.openxmlformats.org/drawingml/2006/picture">
+                <pic:pic xmlns:pic="http://schemas.openxmlformats.org/drawingml/2006/picture">
+                  <pic:nvPicPr>
+                    <pic:cNvPr id="1" name=""/>
+                    <pic:cNvPicPr/>
+                  </pic:nvPicPr>
+                  <pic:blipFill>
+                    <a:blip r:embed="rId18"/>
+                    <a:stretch>
+                      <a:fillRect/>
+                    </a:stretch>
+                  </pic:blipFill>
+                  <pic:spPr>
+                    <a:xfrm>
+                      <a:off x="0" y="0"/>
+                      <a:ext cx="5943600" cy="582295"/>
+                    </a:xfrm>
+                    <a:prstGeom prst="rect">
+                      <a:avLst/>
+                    </a:prstGeom>
+                  </pic:spPr>
+                </pic:pic>
+              </a:graphicData>
+            </a:graphic>
+          </wp:inline>
+        </w:drawing>
+      </w:r>
+    </w:p>
+    <w:p>
+      <w:r>
+        <w:t>Desired Outcome-</w:t>
+      </w:r>
+    </w:p>
+    <w:p>
+      <w:r>
+        <w:t>I want the footer to be simple and contrastive to ease with navigation. The styling should be similar to the header so that there is a sense of repetition.</w:t>
+      </w:r>
+    </w:p>
+    <w:p>
+      <w:r>
+        <w:t>New code snippet-</w:t>
+      </w:r>
+    </w:p>
+    <w:p>
+      <w:r>
+        <w:t>The new code snippet doesn’t contain any changes in the html code but includes an entirely new section of CSS code.</w:t>
+      </w:r>
+    </w:p>
+    <w:p>
+      <w:r>
+        <w:rPr>
+          <w:noProof/>
+        </w:rPr>
+        <w:drawing>
+          <wp:inline distT="0" distB="0" distL="0" distR="0" wp14:anchorId="0BCC4EFF" wp14:editId="37FF3D1E">
+            <wp:extent cx="5098222" cy="3215919"/>
+            <wp:effectExtent l="0" t="0" r="7620" b="3810"/>
+            <wp:docPr id="17" name="Picture 17" descr="Text&#10;&#10;Description automatically generated"/>
+            <wp:cNvGraphicFramePr>
+              <a:graphicFrameLocks xmlns:a="http://schemas.openxmlformats.org/drawingml/2006/main" noChangeAspect="1"/>
+            </wp:cNvGraphicFramePr>
+            <a:graphic xmlns:a="http://schemas.openxmlformats.org/drawingml/2006/main">
+              <a:graphicData uri="http://schemas.openxmlformats.org/drawingml/2006/picture">
+                <pic:pic xmlns:pic="http://schemas.openxmlformats.org/drawingml/2006/picture">
+                  <pic:nvPicPr>
+                    <pic:cNvPr id="17" name="Picture 17" descr="Text&#10;&#10;Description automatically generated"/>
+                    <pic:cNvPicPr/>
+                  </pic:nvPicPr>
+                  <pic:blipFill>
+                    <a:blip r:embed="rId19"/>
+                    <a:stretch>
+                      <a:fillRect/>
+                    </a:stretch>
+                  </pic:blipFill>
+                  <pic:spPr>
+                    <a:xfrm>
+                      <a:off x="0" y="0"/>
+                      <a:ext cx="5098222" cy="3215919"/>
+                    </a:xfrm>
+                    <a:prstGeom prst="rect">
+                      <a:avLst/>
+                    </a:prstGeom>
+                  </pic:spPr>
+                </pic:pic>
+              </a:graphicData>
+            </a:graphic>
+          </wp:inline>
+        </w:drawing>
+      </w:r>
+    </w:p>
+    <w:p/>
+    <w:p>
+      <w:r>
+        <w:lastRenderedPageBreak/>
+        <w:t>Updated outcome-</w:t>
+      </w:r>
+    </w:p>
+    <w:p>
+      <w:r>
+        <w:rPr>
+          <w:noProof/>
+        </w:rPr>
+        <w:drawing>
+          <wp:inline distT="0" distB="0" distL="0" distR="0" wp14:anchorId="0A845DB5" wp14:editId="0E557BE4">
+            <wp:extent cx="5943600" cy="356870"/>
+            <wp:effectExtent l="0" t="0" r="0" b="5080"/>
+            <wp:docPr id="18" name="Picture 18"/>
+            <wp:cNvGraphicFramePr>
+              <a:graphicFrameLocks xmlns:a="http://schemas.openxmlformats.org/drawingml/2006/main" noChangeAspect="1"/>
+            </wp:cNvGraphicFramePr>
+            <a:graphic xmlns:a="http://schemas.openxmlformats.org/drawingml/2006/main">
+              <a:graphicData uri="http://schemas.openxmlformats.org/drawingml/2006/picture">
+                <pic:pic xmlns:pic="http://schemas.openxmlformats.org/drawingml/2006/picture">
+                  <pic:nvPicPr>
+                    <pic:cNvPr id="1" name=""/>
+                    <pic:cNvPicPr/>
+                  </pic:nvPicPr>
+                  <pic:blipFill>
+                    <a:blip r:embed="rId20"/>
+                    <a:stretch>
+                      <a:fillRect/>
+                    </a:stretch>
+                  </pic:blipFill>
+                  <pic:spPr>
+                    <a:xfrm>
+                      <a:off x="0" y="0"/>
+                      <a:ext cx="5943600" cy="356870"/>
+                    </a:xfrm>
+                    <a:prstGeom prst="rect">
+                      <a:avLst/>
+                    </a:prstGeom>
+                  </pic:spPr>
+                </pic:pic>
+              </a:graphicData>
+            </a:graphic>
+          </wp:inline>
+        </w:drawing>
+      </w:r>
+    </w:p>
+    <w:p/>
+    <w:p>
+      <w:pPr>
+        <w:rPr>
+          <w:b/>
+          <w:bCs/>
+        </w:rPr>
+      </w:pPr>
+      <w:r>
+        <w:rPr>
+          <w:b/>
+          <w:bCs/>
+        </w:rPr>
+        <w:t xml:space="preserve">Code </w:t>
+      </w:r>
+      <w:proofErr w:type="gramStart"/>
+      <w:r>
+        <w:rPr>
+          <w:b/>
+          <w:bCs/>
+        </w:rPr>
+        <w:t>5:-</w:t>
+      </w:r>
+      <w:proofErr w:type="gramEnd"/>
+    </w:p>
+    <w:p>
+      <w:r>
+        <w:t>This is the section of my projects webpage that needs to be updated with CSS.</w:t>
+      </w:r>
+    </w:p>
+    <w:p>
+      <w:r>
+        <w:t>Current Code snippet-</w:t>
+      </w:r>
+    </w:p>
+    <w:p>
+      <w:r>
+        <w:rPr>
+          <w:noProof/>
+        </w:rPr>
+        <w:drawing>
+          <wp:inline distT="0" distB="0" distL="0" distR="0" wp14:anchorId="5475EE6D" wp14:editId="34435FA8">
+            <wp:extent cx="5867664" cy="3103418"/>
+            <wp:effectExtent l="0" t="0" r="0" b="1905"/>
+            <wp:docPr id="19" name="Picture 19" descr="Text&#10;&#10;Description automatically generated"/>
+            <wp:cNvGraphicFramePr>
+              <a:graphicFrameLocks xmlns:a="http://schemas.openxmlformats.org/drawingml/2006/main" noChangeAspect="1"/>
+            </wp:cNvGraphicFramePr>
+            <a:graphic xmlns:a="http://schemas.openxmlformats.org/drawingml/2006/main">
+              <a:graphicData uri="http://schemas.openxmlformats.org/drawingml/2006/picture">
+                <pic:pic xmlns:pic="http://schemas.openxmlformats.org/drawingml/2006/picture">
+                  <pic:nvPicPr>
+                    <pic:cNvPr id="19" name="Picture 19" descr="Text&#10;&#10;Description automatically generated"/>
+                    <pic:cNvPicPr/>
+                  </pic:nvPicPr>
+                  <pic:blipFill>
+                    <a:blip r:embed="rId21"/>
+                    <a:stretch>
+                      <a:fillRect/>
+                    </a:stretch>
+                  </pic:blipFill>
+                  <pic:spPr>
+                    <a:xfrm>
+                      <a:off x="0" y="0"/>
+                      <a:ext cx="5877600" cy="3108673"/>
+                    </a:xfrm>
+                    <a:prstGeom prst="rect">
+                      <a:avLst/>
+                    </a:prstGeom>
+                  </pic:spPr>
+                </pic:pic>
+              </a:graphicData>
+            </a:graphic>
+          </wp:inline>
+        </w:drawing>
+      </w:r>
+    </w:p>
+    <w:p>
+      <w:r>
+        <w:t>Current outcome-</w:t>
+      </w:r>
+    </w:p>
+    <w:p>
+      <w:r>
+        <w:rPr>
+          <w:noProof/>
+        </w:rPr>
+        <w:drawing>
+          <wp:inline distT="0" distB="0" distL="0" distR="0" wp14:anchorId="5F057E95" wp14:editId="159E5970">
+            <wp:extent cx="5943600" cy="1588135"/>
+            <wp:effectExtent l="0" t="0" r="0" b="0"/>
+            <wp:docPr id="20" name="Picture 20" descr="A picture containing scatter chart&#10;&#10;Description automatically generated"/>
+            <wp:cNvGraphicFramePr>
+              <a:graphicFrameLocks xmlns:a="http://schemas.openxmlformats.org/drawingml/2006/main" noChangeAspect="1"/>
+            </wp:cNvGraphicFramePr>
+            <a:graphic xmlns:a="http://schemas.openxmlformats.org/drawingml/2006/main">
+              <a:graphicData uri="http://schemas.openxmlformats.org/drawingml/2006/picture">
+                <pic:pic xmlns:pic="http://schemas.openxmlformats.org/drawingml/2006/picture">
+                  <pic:nvPicPr>
+                    <pic:cNvPr id="20" name="Picture 20" descr="A picture containing scatter chart&#10;&#10;Description automatically generated"/>
+                    <pic:cNvPicPr/>
+                  </pic:nvPicPr>
+                  <pic:blipFill>
+                    <a:blip r:embed="rId22"/>
+                    <a:stretch>
+                      <a:fillRect/>
+                    </a:stretch>
+                  </pic:blipFill>
+                  <pic:spPr>
+                    <a:xfrm>
+                      <a:off x="0" y="0"/>
+                      <a:ext cx="5943600" cy="1588135"/>
+                    </a:xfrm>
+                    <a:prstGeom prst="rect">
+                      <a:avLst/>
+                    </a:prstGeom>
+                  </pic:spPr>
+                </pic:pic>
+              </a:graphicData>
+            </a:graphic>
+          </wp:inline>
+        </w:drawing>
+      </w:r>
+    </w:p>
+    <w:p>
+      <w:r>
+        <w:t xml:space="preserve">Desired outcome- </w:t>
+      </w:r>
+    </w:p>
+    <w:p>
+      <w:r>
+        <w:t xml:space="preserve">I wanted the content on this page to be </w:t>
+      </w:r>
+      <w:r>
+        <w:t>presented with proper indentation and correct font size.</w:t>
+      </w:r>
+    </w:p>
+    <w:p/>
+    <w:p/>
+    <w:p>
+      <w:r>
+        <w:lastRenderedPageBreak/>
+        <w:t>New code snippet-</w:t>
+      </w:r>
+    </w:p>
+    <w:p>
+      <w:r>
+        <w:t>The new code snippet doesn’t contain any changes in the html code but includes an entirely new section of CSS code.</w:t>
+      </w:r>
+    </w:p>
+    <w:p>
+      <w:r>
+        <w:rPr>
+          <w:noProof/>
+        </w:rPr>
+        <w:drawing>
+          <wp:inline distT="0" distB="0" distL="0" distR="0" wp14:anchorId="4AE43B37" wp14:editId="30C07EBA">
+            <wp:extent cx="5723116" cy="2621507"/>
+            <wp:effectExtent l="0" t="0" r="0" b="7620"/>
+            <wp:docPr id="21" name="Picture 21" descr="A picture containing shape&#10;&#10;Description automatically generated"/>
+            <wp:cNvGraphicFramePr>
+              <a:graphicFrameLocks xmlns:a="http://schemas.openxmlformats.org/drawingml/2006/main" noChangeAspect="1"/>
+            </wp:cNvGraphicFramePr>
+            <a:graphic xmlns:a="http://schemas.openxmlformats.org/drawingml/2006/main">
+              <a:graphicData uri="http://schemas.openxmlformats.org/drawingml/2006/picture">
+                <pic:pic xmlns:pic="http://schemas.openxmlformats.org/drawingml/2006/picture">
+                  <pic:nvPicPr>
+                    <pic:cNvPr id="21" name="Picture 21" descr="A picture containing shape&#10;&#10;Description automatically generated"/>
+                    <pic:cNvPicPr/>
+                  </pic:nvPicPr>
+                  <pic:blipFill>
+                    <a:blip r:embed="rId23"/>
+                    <a:stretch>
+                      <a:fillRect/>
+                    </a:stretch>
+                  </pic:blipFill>
+                  <pic:spPr>
+                    <a:xfrm>
+                      <a:off x="0" y="0"/>
+                      <a:ext cx="5723116" cy="2621507"/>
+                    </a:xfrm>
+                    <a:prstGeom prst="rect">
+                      <a:avLst/>
+                    </a:prstGeom>
+                  </pic:spPr>
+                </pic:pic>
+              </a:graphicData>
+            </a:graphic>
+          </wp:inline>
+        </w:drawing>
+      </w:r>
+    </w:p>
+    <w:p>
+      <w:r>
+        <w:t>Updated outcome-</w:t>
+      </w:r>
+    </w:p>
+    <w:p>
+      <w:r>
+        <w:rPr>
+          <w:noProof/>
+        </w:rPr>
+        <w:drawing>
+          <wp:inline distT="0" distB="0" distL="0" distR="0" wp14:anchorId="6BF55B32" wp14:editId="17E90BE6">
+            <wp:extent cx="5943600" cy="2493645"/>
+            <wp:effectExtent l="0" t="0" r="0" b="1905"/>
+            <wp:docPr id="22" name="Picture 22" descr="A picture containing background pattern&#10;&#10;Description automatically generated"/>
+            <wp:cNvGraphicFramePr>
+              <a:graphicFrameLocks xmlns:a="http://schemas.openxmlformats.org/drawingml/2006/main" noChangeAspect="1"/>
+            </wp:cNvGraphicFramePr>
+            <a:graphic xmlns:a="http://schemas.openxmlformats.org/drawingml/2006/main">
+              <a:graphicData uri="http://schemas.openxmlformats.org/drawingml/2006/picture">
+                <pic:pic xmlns:pic="http://schemas.openxmlformats.org/drawingml/2006/picture">
+                  <pic:nvPicPr>
+                    <pic:cNvPr id="22" name="Picture 22" descr="A picture containing background pattern&#10;&#10;Description automatically generated"/>
+                    <pic:cNvPicPr/>
+                  </pic:nvPicPr>
+                  <pic:blipFill>
+                    <a:blip r:embed="rId24"/>
+                    <a:stretch>
+                      <a:fillRect/>
+                    </a:stretch>
+                  </pic:blipFill>
+                  <pic:spPr>
+                    <a:xfrm>
+                      <a:off x="0" y="0"/>
+                      <a:ext cx="5943600" cy="2493645"/>
+                    </a:xfrm>
+                    <a:prstGeom prst="rect">
+                      <a:avLst/>
+                    </a:prstGeom>
+                  </pic:spPr>
+                </pic:pic>
+              </a:graphicData>
+            </a:graphic>
+          </wp:inline>
+        </w:drawing>
+      </w:r>
+    </w:p>
     <w:sectPr>
       <w:pgSz w:w="12240" w:h="15840"/>
       <w:pgMar w:top="1440" w:right="1440" w:bottom="1440" w:left="1440" w:header="708" w:footer="708" w:gutter="0"/>

</xml_diff>